<commit_message>
Flowchart, Story and code
</commit_message>
<xml_diff>
--- a/tekstbased_adventure_Hello_You_verhaal.docx
+++ b/tekstbased_adventure_Hello_You_verhaal.docx
@@ -531,7 +531,27 @@
           <w:sz w:val="24"/>
           <w:szCs w:val="24"/>
         </w:rPr>
-        <w:t xml:space="preserve">erder met ze te </w:t>
+        <w:t>erder met ze te spelen) (</w:t>
+      </w:r>
+      <w:r>
+        <w:rPr>
+          <w:b/>
+          <w:bCs/>
+          <w:color w:val="92D050"/>
+          <w:sz w:val="24"/>
+          <w:szCs w:val="24"/>
+        </w:rPr>
+        <w:t>n</w:t>
+      </w:r>
+      <w:r>
+        <w:rPr>
+          <w:b/>
+          <w:bCs/>
+          <w:color w:val="92D050"/>
+          <w:sz w:val="24"/>
+          <w:szCs w:val="24"/>
+        </w:rPr>
+        <w:t xml:space="preserve">aar </w:t>
       </w:r>
       <w:r>
         <w:rPr>
@@ -542,27 +562,7 @@
           <w:szCs w:val="24"/>
         </w:rPr>
         <w:lastRenderedPageBreak/>
-        <w:t>spelen) (</w:t>
-      </w:r>
-      <w:r>
-        <w:rPr>
-          <w:b/>
-          <w:bCs/>
-          <w:color w:val="92D050"/>
-          <w:sz w:val="24"/>
-          <w:szCs w:val="24"/>
-        </w:rPr>
-        <w:t>n</w:t>
-      </w:r>
-      <w:r>
-        <w:rPr>
-          <w:b/>
-          <w:bCs/>
-          <w:color w:val="92D050"/>
-          <w:sz w:val="24"/>
-          <w:szCs w:val="24"/>
-        </w:rPr>
-        <w:t>aar je ouders toe te lopen)</w:t>
+        <w:t>je ouders toe te lopen)</w:t>
       </w:r>
       <w:r>
         <w:rPr>
@@ -637,6 +637,13 @@
         </w:rPr>
         <w:t xml:space="preserve">een leuke tijd heb gehad. Dat je gezellig met je nieuwe vriend heb gespeeld. </w:t>
       </w:r>
+      <w:r>
+        <w:rPr>
+          <w:sz w:val="24"/>
+          <w:szCs w:val="24"/>
+        </w:rPr>
+        <w:t>Maar dat je het spannend vond aan het einde, omdat je dacht dat ze niet terug zouden komen.</w:t>
+      </w:r>
     </w:p>
     <w:p>
       <w:pPr>
@@ -771,14 +778,57 @@
           <w:sz w:val="24"/>
           <w:szCs w:val="24"/>
         </w:rPr>
-        <w:t>(3 vrienden) (1 goede vriend)</w:t>
-      </w:r>
-      <w:r>
-        <w:rPr>
-          <w:sz w:val="24"/>
-          <w:szCs w:val="24"/>
-        </w:rPr>
-        <w:t xml:space="preserve">. De docent komt binnen en vraagt dat iedereen kan gaan zitten. In de lunch pauze zit je samen met je 3 vrienden, je merkt dat ze verandert zijn, ze beledigen een andere klasgenoot, zeggen dat ze dik is en gooien haar eten op de grond. Je besluit om </w:t>
+        <w:t>(</w:t>
+      </w:r>
+      <w:r>
+        <w:rPr>
+          <w:b/>
+          <w:bCs/>
+          <w:color w:val="FFC000"/>
+          <w:sz w:val="24"/>
+          <w:szCs w:val="24"/>
+        </w:rPr>
+        <w:t>2</w:t>
+      </w:r>
+      <w:r>
+        <w:rPr>
+          <w:b/>
+          <w:bCs/>
+          <w:color w:val="FFC000"/>
+          <w:sz w:val="24"/>
+          <w:szCs w:val="24"/>
+        </w:rPr>
+        <w:t xml:space="preserve"> vrienden)</w:t>
+      </w:r>
+      <w:r>
+        <w:rPr>
+          <w:b/>
+          <w:bCs/>
+          <w:sz w:val="24"/>
+          <w:szCs w:val="24"/>
+        </w:rPr>
+        <w:t xml:space="preserve">. </w:t>
+      </w:r>
+      <w:r>
+        <w:rPr>
+          <w:sz w:val="24"/>
+          <w:szCs w:val="24"/>
+        </w:rPr>
+        <w:t xml:space="preserve">De docent komt binnen en vraagt dat iedereen kan gaan zitten. In de lunch pauze zit je samen met je </w:t>
+      </w:r>
+      <w:r>
+        <w:rPr>
+          <w:sz w:val="24"/>
+          <w:szCs w:val="24"/>
+        </w:rPr>
+        <w:t>2</w:t>
+      </w:r>
+      <w:r>
+        <w:rPr>
+          <w:sz w:val="24"/>
+          <w:szCs w:val="24"/>
+        </w:rPr>
+        <w:t xml:space="preserve"> vrienden, je merkt dat ze verandert zijn, ze beledigen een andere klasgenoot, zeggen dat ze dik is en gooien haar eten op de grond. Je besluit om </w:t>
       </w:r>
       <w:r>
         <w:rPr>
@@ -914,14 +964,28 @@
           <w:sz w:val="24"/>
           <w:szCs w:val="24"/>
         </w:rPr>
-        <w:t>Zo gaat het de hele tijd door</w:t>
-      </w:r>
-      <w:r>
-        <w:rPr>
-          <w:sz w:val="24"/>
-          <w:szCs w:val="24"/>
-        </w:rPr>
-        <w:t xml:space="preserve"> tot je puberteit. Er zijn een aantal jaren weer voorbij gegaan Je bent nog steeds bij de ene vrienden groep, jullie praten over wat jullie later willen doen. De ene zegt dat ze alleen maar wil gaan </w:t>
+        <w:t>Er</w:t>
+      </w:r>
+      <w:r>
+        <w:rPr>
+          <w:sz w:val="24"/>
+          <w:szCs w:val="24"/>
+        </w:rPr>
+        <w:t xml:space="preserve"> gaat</w:t>
+      </w:r>
+      <w:r>
+        <w:rPr>
+          <w:sz w:val="24"/>
+          <w:szCs w:val="24"/>
+        </w:rPr>
+        <w:t xml:space="preserve"> een periode voorbij tot</w:t>
+      </w:r>
+      <w:r>
+        <w:rPr>
+          <w:sz w:val="24"/>
+          <w:szCs w:val="24"/>
+        </w:rPr>
+        <w:t xml:space="preserve"> je puberteit. Er zijn een aantal jaren weer voorbij gegaan Je bent nog steeds bij de ene vrienden groep, jullie praten over wat jullie later willen doen. De ene zegt dat ze alleen maar wil gaan </w:t>
       </w:r>
       <w:proofErr w:type="spellStart"/>
       <w:r>
@@ -937,14 +1001,28 @@
           <w:sz w:val="24"/>
           <w:szCs w:val="24"/>
         </w:rPr>
-        <w:t xml:space="preserve"> en dat ze een man zal vinden die alles kan betalen, de ander heeft het over om </w:t>
-      </w:r>
-      <w:r>
-        <w:rPr>
-          <w:sz w:val="24"/>
-          <w:szCs w:val="24"/>
-        </w:rPr>
-        <w:t xml:space="preserve">misschien wel in het ziekenhuis te werken en de laatste wilt vraag werken in de club. </w:t>
+        <w:t xml:space="preserve"> en dat ze een man zal vinden die alles kan betalen, </w:t>
+      </w:r>
+      <w:r>
+        <w:rPr>
+          <w:sz w:val="24"/>
+          <w:szCs w:val="24"/>
+        </w:rPr>
+        <w:t xml:space="preserve">de laatste wilt </w:t>
+      </w:r>
+      <w:r>
+        <w:rPr>
+          <w:sz w:val="24"/>
+          <w:szCs w:val="24"/>
+        </w:rPr>
+        <w:t>g</w:t>
+      </w:r>
+      <w:r>
+        <w:rPr>
+          <w:sz w:val="24"/>
+          <w:szCs w:val="24"/>
+        </w:rPr>
+        <w:t xml:space="preserve">raag werken in de club. </w:t>
       </w:r>
       <w:r>
         <w:rPr>
@@ -995,37 +1073,49 @@
           <w:sz w:val="24"/>
           <w:szCs w:val="24"/>
         </w:rPr>
-        <w:t>(Zeg nee)</w:t>
-      </w:r>
-      <w:r>
-        <w:rPr>
-          <w:sz w:val="24"/>
-          <w:szCs w:val="24"/>
-        </w:rPr>
-        <w:t xml:space="preserve"> je weet niet zo goed hoe je wil antwoorden en zeg dat je er over na zal denken. Wanneer ze dat zeggen </w:t>
-      </w:r>
+        <w:t>(Zeg nee</w:t>
+      </w:r>
+      <w:r>
+        <w:rPr>
+          <w:b/>
+          <w:bCs/>
+          <w:sz w:val="24"/>
+          <w:szCs w:val="24"/>
+        </w:rPr>
+        <w:t xml:space="preserve"> ga werken bij een bar</w:t>
+      </w:r>
+      <w:r>
+        <w:rPr>
+          <w:b/>
+          <w:bCs/>
+          <w:color w:val="92D050"/>
+          <w:sz w:val="24"/>
+          <w:szCs w:val="24"/>
+        </w:rPr>
+        <w:t>)</w:t>
+      </w:r>
+      <w:r>
+        <w:rPr>
+          <w:sz w:val="24"/>
+          <w:szCs w:val="24"/>
+        </w:rPr>
+        <w:t xml:space="preserve"> je weet niet zo goed hoe je wil antwoorden en zeg dat je er over na zal denken. Wanneer ze dat zeggen weet je gelijk dat je het wil doen. Wanneer ze dat zeggen zeg jij gelijk nee, je wilt dansen voor een publiek in een theater of misschien we een dans trainer worden.</w:t>
+      </w:r>
+    </w:p>
+    <w:p>
+      <w:pPr>
+        <w:pStyle w:val="Geenafstand"/>
+        <w:rPr>
+          <w:sz w:val="24"/>
+          <w:szCs w:val="24"/>
+        </w:rPr>
+      </w:pPr>
       <w:r>
         <w:rPr>
           <w:sz w:val="24"/>
           <w:szCs w:val="24"/>
         </w:rPr>
         <w:lastRenderedPageBreak/>
-        <w:t>weet je gelijk dat je het wil doen. Wanneer ze dat zeggen zeg jij gelijk nee, je wilt dansen voor een publiek in een theater of misschien we een dans trainer worden.</w:t>
-      </w:r>
-    </w:p>
-    <w:p>
-      <w:pPr>
-        <w:pStyle w:val="Geenafstand"/>
-        <w:rPr>
-          <w:sz w:val="24"/>
-          <w:szCs w:val="24"/>
-        </w:rPr>
-      </w:pPr>
-      <w:r>
-        <w:rPr>
-          <w:sz w:val="24"/>
-          <w:szCs w:val="24"/>
-        </w:rPr>
         <w:t xml:space="preserve">Na een aantal jaar ben je nog steeds bij het ene andere kind die je heb beschermd. Jullie zitten op school tijdens de pauze te kletsen en beginnen het te hebben over de toekomst. Je vraagt aan haar wat ze later wil doen. Waarop ze reageert dat ze graag </w:t>
       </w:r>
       <w:r>
@@ -1162,62 +1252,400 @@
         </w:rPr>
         <w:t xml:space="preserve">Het ziet er uit als een goede plek en samen met de 2 andere meiden loop je naar iemand toe die bij de club werkt. Je legt uit dat je op zoek ben naar een strip baan. Je andere vriendin wilt graag in het algemeen werken bij een club. Jullie worden mee genomen naar de baas van de club. </w:t>
       </w:r>
-    </w:p>
-    <w:p>
-      <w:pPr>
-        <w:pStyle w:val="Geenafstand"/>
-        <w:rPr>
-          <w:sz w:val="24"/>
-          <w:szCs w:val="24"/>
-        </w:rPr>
-      </w:pPr>
-      <w:r>
-        <w:rPr>
+      <w:r>
+        <w:rPr>
+          <w:sz w:val="24"/>
+          <w:szCs w:val="24"/>
+        </w:rPr>
+        <w:t xml:space="preserve">Als jullie daar aan komen zegt de medewerkers gedag en kan je praten met de baas. Met de baas hebben jullie een gesprek over wat werken in een stripclub inhoud, wat de regels zijn en waar je rekening mee moet houden. Je </w:t>
+      </w:r>
+      <w:r>
+        <w:rPr>
+          <w:b/>
+          <w:bCs/>
+          <w:color w:val="D54773" w:themeColor="accent6"/>
+          <w:sz w:val="24"/>
+          <w:szCs w:val="24"/>
+        </w:rPr>
+        <w:t>(accepteer)</w:t>
+      </w:r>
+      <w:r>
+        <w:rPr>
+          <w:sz w:val="24"/>
+          <w:szCs w:val="24"/>
+        </w:rPr>
+        <w:t xml:space="preserve"> de baan. Je vrienden doen mee. Je werkt nu als een stripper.</w:t>
+      </w:r>
+    </w:p>
+    <w:p>
+      <w:pPr>
+        <w:pStyle w:val="Geenafstand"/>
+        <w:rPr>
+          <w:sz w:val="24"/>
+          <w:szCs w:val="24"/>
+        </w:rPr>
+      </w:pPr>
+      <w:r>
+        <w:rPr>
+          <w:b/>
+          <w:bCs/>
+          <w:color w:val="FFC000"/>
           <w:sz w:val="24"/>
           <w:szCs w:val="24"/>
         </w:rPr>
         <w:t>(Danser)</w:t>
       </w:r>
-    </w:p>
-    <w:p>
-      <w:pPr>
-        <w:pStyle w:val="Geenafstand"/>
-        <w:rPr>
-          <w:sz w:val="24"/>
-          <w:szCs w:val="24"/>
-        </w:rPr>
-      </w:pPr>
-    </w:p>
-    <w:p>
-      <w:pPr>
-        <w:pStyle w:val="Geenafstand"/>
-        <w:rPr>
-          <w:sz w:val="24"/>
-          <w:szCs w:val="24"/>
-        </w:rPr>
-      </w:pPr>
-    </w:p>
-    <w:p>
-      <w:pPr>
-        <w:pStyle w:val="Geenafstand"/>
-        <w:rPr>
-          <w:sz w:val="24"/>
-          <w:szCs w:val="24"/>
-        </w:rPr>
-      </w:pPr>
-    </w:p>
-    <w:p>
-      <w:pPr>
-        <w:pStyle w:val="Geenafstand"/>
-        <w:rPr>
-          <w:color w:val="92D050"/>
-          <w:sz w:val="24"/>
-          <w:szCs w:val="24"/>
-        </w:rPr>
-      </w:pPr>
-    </w:p>
-    <w:p>
-      <w:pPr>
+      <w:r>
+        <w:rPr>
+          <w:sz w:val="24"/>
+          <w:szCs w:val="24"/>
+        </w:rPr>
+        <w:t xml:space="preserve"> Je gaat samen met je beste vriendin op zoek naar een baan in het theater. Jullie kijken samen op internet en gaan solliciteren. Jullie mogen beide op sollicitatie gesprek. Als jullie bij het bedrijf komen zijn er nog  12 andere kandidaten. Het is jouw beurt, je loopt de ruimte binnen en ziet 3 mensen zitten aan een tafel dat zijn de mensen die bepalen of jij aangenomen wordt als danser of niet. Tijdens het gesprek vragen ze om een aantal passen voor te doen. Dit doe jij. Jullie zijn nu beide klaar. Na </w:t>
+      </w:r>
+      <w:r>
+        <w:rPr>
+          <w:sz w:val="24"/>
+          <w:szCs w:val="24"/>
+        </w:rPr>
+        <w:t xml:space="preserve">4 dagen krijgen jullie antwoord je bent toegelaten en zo is je vriendin, jullie besluiten het te vieren door </w:t>
+      </w:r>
+      <w:r>
+        <w:rPr>
+          <w:b/>
+          <w:bCs/>
+          <w:color w:val="92D050"/>
+          <w:sz w:val="24"/>
+          <w:szCs w:val="24"/>
+        </w:rPr>
+        <w:t>(samen uit te gaan) (Een wijntje te openen)</w:t>
+      </w:r>
+    </w:p>
+    <w:p>
+      <w:pPr>
+        <w:pStyle w:val="Geenafstand"/>
+        <w:rPr>
+          <w:sz w:val="24"/>
+          <w:szCs w:val="24"/>
+        </w:rPr>
+      </w:pPr>
+    </w:p>
+    <w:p>
+      <w:pPr>
+        <w:pStyle w:val="Geenafstand"/>
+        <w:rPr>
+          <w:sz w:val="24"/>
+          <w:szCs w:val="24"/>
+        </w:rPr>
+      </w:pPr>
+      <w:r>
+        <w:rPr>
+          <w:sz w:val="24"/>
+          <w:szCs w:val="24"/>
+        </w:rPr>
+        <w:t>5 jaar later: Omdat je al 5 jaar bij je werk werkt krijg je een cadeautje. Je besluit daarom om samen met wat collega’s uit te gaan naar een club</w:t>
+      </w:r>
+      <w:r>
+        <w:rPr>
+          <w:b/>
+          <w:bCs/>
+          <w:color w:val="FFC000"/>
+          <w:sz w:val="24"/>
+          <w:szCs w:val="24"/>
+        </w:rPr>
+        <w:t>(danser)</w:t>
+      </w:r>
+      <w:r>
+        <w:rPr>
+          <w:sz w:val="24"/>
+          <w:szCs w:val="24"/>
+        </w:rPr>
+        <w:t>.</w:t>
+      </w:r>
+      <w:r>
+        <w:rPr>
+          <w:b/>
+          <w:bCs/>
+          <w:color w:val="FFC000"/>
+          <w:sz w:val="24"/>
+          <w:szCs w:val="24"/>
+        </w:rPr>
+        <w:t xml:space="preserve">(stripper) </w:t>
+      </w:r>
+      <w:r>
+        <w:rPr>
+          <w:sz w:val="24"/>
+          <w:szCs w:val="24"/>
+        </w:rPr>
+        <w:t xml:space="preserve">Naar een luxe restaurant te gaan. Daar aangekomen ga je zitten aan een tafel. Een bediende komt naar je toe en vraagt wat je wilt drinken je bestel een </w:t>
+      </w:r>
+      <w:r>
+        <w:rPr>
+          <w:b/>
+          <w:bCs/>
+          <w:color w:val="92D050"/>
+          <w:sz w:val="24"/>
+          <w:szCs w:val="24"/>
+        </w:rPr>
+        <w:t>(wijn) (Cola) (Bier)</w:t>
+      </w:r>
+      <w:r>
+        <w:rPr>
+          <w:sz w:val="24"/>
+          <w:szCs w:val="24"/>
+        </w:rPr>
+        <w:t xml:space="preserve">. Je zit daar een tijdje en je ziet een man/vrouw voorbij lopen die je eigenlijk wel leuk vind. (Wijn/bier) je bent wat dronken en je besluit naar de man/vrouw toe te lopen om de naam en telefoonnummer te vragen. Het is je gelukt om de naam en telefoonnummer te krijgen. Als je aan het einde van de dag weer thuis ben val je in slaap. In de ochtend wordt je wakker met een berichtje op je telefoon. Het is de man/vrouw van de vorige avond. Je besluit </w:t>
+      </w:r>
+      <w:r>
+        <w:rPr>
+          <w:b/>
+          <w:bCs/>
+          <w:color w:val="92D050"/>
+          <w:sz w:val="24"/>
+          <w:szCs w:val="24"/>
+        </w:rPr>
+        <w:t>(</w:t>
+      </w:r>
+      <w:r>
+        <w:rPr>
+          <w:b/>
+          <w:bCs/>
+          <w:color w:val="92D050"/>
+          <w:sz w:val="24"/>
+          <w:szCs w:val="24"/>
+        </w:rPr>
+        <w:t>het hierbij te laten) (elkaar te ontmoeten)</w:t>
+      </w:r>
+      <w:r>
+        <w:rPr>
+          <w:sz w:val="24"/>
+          <w:szCs w:val="24"/>
+        </w:rPr>
+        <w:t>.</w:t>
+      </w:r>
+      <w:r>
+        <w:rPr>
+          <w:b/>
+          <w:bCs/>
+          <w:color w:val="FFC000"/>
+          <w:sz w:val="24"/>
+          <w:szCs w:val="24"/>
+        </w:rPr>
+        <w:t xml:space="preserve">(Cola) </w:t>
+      </w:r>
+      <w:r>
+        <w:rPr>
+          <w:sz w:val="24"/>
+          <w:szCs w:val="24"/>
+        </w:rPr>
+        <w:t xml:space="preserve">je beluit het erbij te laten. </w:t>
+      </w:r>
+      <w:r>
+        <w:rPr>
+          <w:sz w:val="24"/>
+          <w:szCs w:val="24"/>
+        </w:rPr>
+        <w:t xml:space="preserve">Jullie spreken veel met elkaar af, na 4 jaar vraagt hij of je zijn vrouw/man wilt zijn. Je zeg </w:t>
+      </w:r>
+      <w:r>
+        <w:rPr>
+          <w:b/>
+          <w:bCs/>
+          <w:color w:val="92D050"/>
+          <w:sz w:val="24"/>
+          <w:szCs w:val="24"/>
+        </w:rPr>
+        <w:t>(ja)</w:t>
+      </w:r>
+      <w:r>
+        <w:rPr>
+          <w:sz w:val="24"/>
+          <w:szCs w:val="24"/>
+        </w:rPr>
+        <w:t xml:space="preserve"> na 3 jaar vraagt hij of je met hem/haar wilt trouwen. </w:t>
+      </w:r>
+      <w:r>
+        <w:rPr>
+          <w:b/>
+          <w:bCs/>
+          <w:color w:val="D54773" w:themeColor="accent6"/>
+          <w:sz w:val="24"/>
+          <w:szCs w:val="24"/>
+        </w:rPr>
+        <w:t xml:space="preserve">(nee) </w:t>
+      </w:r>
+      <w:r>
+        <w:rPr>
+          <w:sz w:val="24"/>
+          <w:szCs w:val="24"/>
+        </w:rPr>
+        <w:t>je besluit goede vrienden te blijven.</w:t>
+      </w:r>
+    </w:p>
+    <w:p>
+      <w:pPr>
+        <w:pStyle w:val="Geenafstand"/>
+        <w:rPr>
+          <w:sz w:val="24"/>
+          <w:szCs w:val="24"/>
+        </w:rPr>
+      </w:pPr>
+    </w:p>
+    <w:p>
+      <w:pPr>
+        <w:pStyle w:val="Geenafstand"/>
+        <w:rPr>
+          <w:sz w:val="24"/>
+          <w:szCs w:val="24"/>
+        </w:rPr>
+      </w:pPr>
+      <w:r>
+        <w:rPr>
+          <w:sz w:val="24"/>
+          <w:szCs w:val="24"/>
+        </w:rPr>
+        <w:t xml:space="preserve">1 jaar later: jullie zitten samen in de woonkamer en je man/vrouw vraagt of je kinderen wil, je antwoord </w:t>
+      </w:r>
+      <w:r>
+        <w:rPr>
+          <w:b/>
+          <w:bCs/>
+          <w:color w:val="92D050"/>
+          <w:sz w:val="24"/>
+          <w:szCs w:val="24"/>
+        </w:rPr>
+        <w:t>(Ja een hond of kat) (Ja ik wil wel kinderen)</w:t>
+      </w:r>
+      <w:r>
+        <w:rPr>
+          <w:sz w:val="24"/>
+          <w:szCs w:val="24"/>
+        </w:rPr>
+        <w:t xml:space="preserve"> </w:t>
+      </w:r>
+      <w:r>
+        <w:rPr>
+          <w:b/>
+          <w:bCs/>
+          <w:color w:val="D54773" w:themeColor="accent6"/>
+          <w:sz w:val="24"/>
+          <w:szCs w:val="24"/>
+        </w:rPr>
+        <w:t>(Nee hier ben ik niet aan toe)</w:t>
+      </w:r>
+    </w:p>
+    <w:p>
+      <w:pPr>
+        <w:pStyle w:val="Geenafstand"/>
+        <w:rPr>
+          <w:sz w:val="24"/>
+          <w:szCs w:val="24"/>
+        </w:rPr>
+      </w:pPr>
+      <w:r>
+        <w:rPr>
+          <w:sz w:val="24"/>
+          <w:szCs w:val="24"/>
+        </w:rPr>
+        <w:t xml:space="preserve">Jullie hebben een </w:t>
+      </w:r>
+      <w:r>
+        <w:rPr>
+          <w:b/>
+          <w:bCs/>
+          <w:color w:val="FFC000"/>
+          <w:sz w:val="24"/>
+          <w:szCs w:val="24"/>
+        </w:rPr>
+        <w:t>(hond/kat)(een kind)</w:t>
+      </w:r>
+      <w:r>
+        <w:rPr>
+          <w:sz w:val="24"/>
+          <w:szCs w:val="24"/>
+        </w:rPr>
+        <w:t xml:space="preserve">.  </w:t>
+      </w:r>
+    </w:p>
+    <w:p>
+      <w:pPr>
+        <w:pStyle w:val="Geenafstand"/>
+        <w:rPr>
+          <w:sz w:val="24"/>
+          <w:szCs w:val="24"/>
+        </w:rPr>
+      </w:pPr>
+      <w:r>
+        <w:rPr>
+          <w:sz w:val="24"/>
+          <w:szCs w:val="24"/>
+        </w:rPr>
+        <w:t xml:space="preserve">Er gaan jaren voorbij en je bent nu een ouder je bent </w:t>
+      </w:r>
+      <w:r>
+        <w:rPr>
+          <w:b/>
+          <w:bCs/>
+          <w:color w:val="92D050"/>
+          <w:sz w:val="24"/>
+          <w:szCs w:val="24"/>
+        </w:rPr>
+        <w:t xml:space="preserve">(gelukkig) </w:t>
+      </w:r>
+      <w:r>
+        <w:rPr>
+          <w:b/>
+          <w:bCs/>
+          <w:color w:val="D54773" w:themeColor="accent6"/>
+          <w:sz w:val="24"/>
+          <w:szCs w:val="24"/>
+        </w:rPr>
+        <w:t>(Niet gelukkig)</w:t>
+      </w:r>
+      <w:r>
+        <w:rPr>
+          <w:b/>
+          <w:bCs/>
+          <w:color w:val="92D050"/>
+          <w:sz w:val="24"/>
+          <w:szCs w:val="24"/>
+        </w:rPr>
+        <w:t xml:space="preserve"> (heel gelukkig) (Een normaal leven geleefd)</w:t>
+      </w:r>
+    </w:p>
+    <w:p>
+      <w:pPr>
+        <w:pStyle w:val="Geenafstand"/>
+        <w:rPr>
+          <w:sz w:val="24"/>
+          <w:szCs w:val="24"/>
+        </w:rPr>
+      </w:pPr>
+    </w:p>
+    <w:p>
+      <w:pPr>
+        <w:pStyle w:val="Geenafstand"/>
+        <w:rPr>
+          <w:sz w:val="24"/>
+          <w:szCs w:val="24"/>
+        </w:rPr>
+      </w:pPr>
+    </w:p>
+    <w:p>
+      <w:pPr>
+        <w:pStyle w:val="Geenafstand"/>
+        <w:pBdr>
+          <w:bottom w:val="single" w:sz="6" w:space="1" w:color="auto"/>
+        </w:pBdr>
+        <w:rPr>
+          <w:color w:val="92D050"/>
+          <w:sz w:val="24"/>
+          <w:szCs w:val="24"/>
+        </w:rPr>
+      </w:pPr>
+    </w:p>
+    <w:p>
+      <w:pPr>
+        <w:jc w:val="center"/>
         <w:rPr>
           <w:smallCaps/>
           <w:spacing w:val="5"/>
@@ -1226,60 +1654,321 @@
         </w:rPr>
       </w:pPr>
       <w:r>
-        <w:br w:type="page"/>
-      </w:r>
-    </w:p>
-    <w:p>
-      <w:pPr>
-        <w:pStyle w:val="Kop1"/>
-      </w:pPr>
-      <w:r>
-        <w:lastRenderedPageBreak/>
-        <w:t>Doelgroep</w:t>
-      </w:r>
-    </w:p>
-    <w:p>
-      <w:pPr>
-        <w:pStyle w:val="Geenafstand"/>
-        <w:rPr>
-          <w:sz w:val="24"/>
-          <w:szCs w:val="24"/>
-        </w:rPr>
-      </w:pPr>
-      <w:r>
-        <w:rPr>
-          <w:sz w:val="24"/>
-          <w:szCs w:val="24"/>
-        </w:rPr>
-        <w:t>Mijn doelgroep</w:t>
-      </w:r>
-      <w:r>
-        <w:rPr>
-          <w:sz w:val="24"/>
-          <w:szCs w:val="24"/>
-        </w:rPr>
-        <w:t xml:space="preserve"> voor mijn tekstbased adventure zijn mensen die </w:t>
-      </w:r>
-      <w:r>
-        <w:rPr>
-          <w:sz w:val="24"/>
-          <w:szCs w:val="24"/>
-        </w:rPr>
-        <w:t>geïnteresseerd</w:t>
-      </w:r>
-      <w:r>
-        <w:rPr>
-          <w:sz w:val="24"/>
-          <w:szCs w:val="24"/>
-        </w:rPr>
-        <w:t xml:space="preserve"> zijn in de levensverhaal van </w:t>
-      </w:r>
-      <w:r>
-        <w:rPr>
-          <w:sz w:val="24"/>
-          <w:szCs w:val="24"/>
-        </w:rPr>
-        <w:t>……</w:t>
+        <w:rPr>
+          <w:smallCaps/>
+          <w:spacing w:val="5"/>
+          <w:sz w:val="32"/>
+          <w:szCs w:val="32"/>
+        </w:rPr>
+        <w:t>ASCII tekeningen</w:t>
+      </w:r>
+    </w:p>
+    <w:p>
+      <w:pPr>
+        <w:pStyle w:val="Geenafstand"/>
+        <w:jc w:val="center"/>
+        <w:rPr>
+          <w:sz w:val="24"/>
+          <w:szCs w:val="24"/>
+        </w:rPr>
+      </w:pPr>
+      <w:r>
+        <w:rPr>
+          <w:sz w:val="24"/>
+          <w:szCs w:val="24"/>
+        </w:rPr>
+        <w:t>O,</w:t>
+      </w:r>
+    </w:p>
+    <w:p>
+      <w:pPr>
+        <w:pStyle w:val="Geenafstand"/>
+        <w:jc w:val="center"/>
+        <w:rPr>
+          <w:sz w:val="24"/>
+          <w:szCs w:val="24"/>
+        </w:rPr>
+      </w:pPr>
+      <w:r>
+        <w:rPr>
+          <w:sz w:val="24"/>
+          <w:szCs w:val="24"/>
+        </w:rPr>
+        <w:t>`,</w:t>
+      </w:r>
+    </w:p>
+    <w:p>
+      <w:pPr>
+        <w:pStyle w:val="Geenafstand"/>
+        <w:jc w:val="center"/>
+        <w:rPr>
+          <w:sz w:val="24"/>
+          <w:szCs w:val="24"/>
+        </w:rPr>
+      </w:pPr>
+    </w:p>
+    <w:p>
+      <w:pPr>
+        <w:pStyle w:val="Geenafstand"/>
+        <w:jc w:val="center"/>
+        <w:rPr>
+          <w:sz w:val="24"/>
+          <w:szCs w:val="24"/>
+        </w:rPr>
+      </w:pPr>
+      <w:r>
+        <w:rPr>
+          <w:sz w:val="24"/>
+          <w:szCs w:val="24"/>
+        </w:rPr>
+        <w:t>Baby ^</w:t>
+      </w:r>
+    </w:p>
+    <w:p>
+      <w:pPr>
+        <w:pStyle w:val="Geenafstand"/>
+        <w:jc w:val="center"/>
+        <w:rPr>
+          <w:sz w:val="24"/>
+          <w:szCs w:val="24"/>
+        </w:rPr>
+      </w:pPr>
+    </w:p>
+    <w:p>
+      <w:pPr>
+        <w:pStyle w:val="Geenafstand"/>
+        <w:jc w:val="center"/>
+        <w:rPr>
+          <w:sz w:val="24"/>
+          <w:szCs w:val="24"/>
+        </w:rPr>
+      </w:pPr>
+      <w:r>
+        <w:rPr>
+          <w:sz w:val="24"/>
+          <w:szCs w:val="24"/>
+        </w:rPr>
+        <w:t>O,</w:t>
+      </w:r>
+    </w:p>
+    <w:p>
+      <w:pPr>
+        <w:pStyle w:val="Geenafstand"/>
+        <w:jc w:val="center"/>
+        <w:rPr>
+          <w:sz w:val="24"/>
+          <w:szCs w:val="24"/>
+        </w:rPr>
+      </w:pPr>
+      <w:r>
+        <w:rPr>
+          <w:sz w:val="24"/>
+          <w:szCs w:val="24"/>
+        </w:rPr>
+        <w:t>|,</w:t>
+      </w:r>
+    </w:p>
+    <w:p>
+      <w:pPr>
+        <w:pStyle w:val="Geenafstand"/>
+        <w:jc w:val="center"/>
+        <w:rPr>
+          <w:sz w:val="24"/>
+          <w:szCs w:val="24"/>
+        </w:rPr>
+      </w:pPr>
+    </w:p>
+    <w:p>
+      <w:pPr>
+        <w:pStyle w:val="Geenafstand"/>
+        <w:jc w:val="center"/>
+        <w:rPr>
+          <w:sz w:val="24"/>
+          <w:szCs w:val="24"/>
+        </w:rPr>
+      </w:pPr>
+      <w:r>
+        <w:rPr>
+          <w:sz w:val="24"/>
+          <w:szCs w:val="24"/>
+        </w:rPr>
+        <w:t>Peuter/kleuter ^</w:t>
+      </w:r>
+    </w:p>
+    <w:p>
+      <w:pPr>
+        <w:pStyle w:val="Geenafstand"/>
+        <w:jc w:val="center"/>
+        <w:rPr>
+          <w:sz w:val="24"/>
+          <w:szCs w:val="24"/>
+        </w:rPr>
+      </w:pPr>
+    </w:p>
+    <w:p>
+      <w:pPr>
+        <w:pStyle w:val="Geenafstand"/>
+        <w:jc w:val="center"/>
+        <w:rPr>
+          <w:sz w:val="24"/>
+          <w:szCs w:val="24"/>
+        </w:rPr>
+      </w:pPr>
+      <w:r>
+        <w:rPr>
+          <w:sz w:val="24"/>
+          <w:szCs w:val="24"/>
+        </w:rPr>
+        <w:t>,O,</w:t>
+      </w:r>
+    </w:p>
+    <w:p>
+      <w:pPr>
+        <w:pStyle w:val="Geenafstand"/>
+        <w:jc w:val="center"/>
+        <w:rPr>
+          <w:sz w:val="24"/>
+          <w:szCs w:val="24"/>
+        </w:rPr>
+      </w:pPr>
+      <w:r>
+        <w:rPr>
+          <w:sz w:val="24"/>
+          <w:szCs w:val="24"/>
+        </w:rPr>
+        <w:t>I</w:t>
+      </w:r>
+    </w:p>
+    <w:p>
+      <w:pPr>
+        <w:pStyle w:val="Geenafstand"/>
+        <w:jc w:val="center"/>
+        <w:rPr>
+          <w:sz w:val="24"/>
+          <w:szCs w:val="24"/>
+        </w:rPr>
+      </w:pPr>
+      <w:r>
+        <w:rPr>
+          <w:sz w:val="24"/>
+          <w:szCs w:val="24"/>
+        </w:rPr>
+        <w:t>^</w:t>
+      </w:r>
+    </w:p>
+    <w:p>
+      <w:pPr>
+        <w:pStyle w:val="Geenafstand"/>
+        <w:jc w:val="center"/>
+        <w:rPr>
+          <w:sz w:val="24"/>
+          <w:szCs w:val="24"/>
+        </w:rPr>
+      </w:pPr>
+    </w:p>
+    <w:p>
+      <w:pPr>
+        <w:pStyle w:val="Geenafstand"/>
+        <w:jc w:val="center"/>
+        <w:rPr>
+          <w:sz w:val="24"/>
+          <w:szCs w:val="24"/>
+        </w:rPr>
+      </w:pPr>
+      <w:r>
+        <w:rPr>
+          <w:sz w:val="24"/>
+          <w:szCs w:val="24"/>
+        </w:rPr>
+        <w:t>Schoolkind ^</w:t>
+      </w:r>
+    </w:p>
+    <w:p>
+      <w:pPr>
+        <w:pStyle w:val="Geenafstand"/>
+        <w:jc w:val="center"/>
+        <w:rPr>
+          <w:sz w:val="24"/>
+          <w:szCs w:val="24"/>
+        </w:rPr>
+      </w:pPr>
+    </w:p>
+    <w:p>
+      <w:pPr>
+        <w:pStyle w:val="Geenafstand"/>
+        <w:jc w:val="center"/>
+        <w:rPr>
+          <w:sz w:val="24"/>
+          <w:szCs w:val="24"/>
+        </w:rPr>
+      </w:pPr>
+      <w:r>
+        <w:rPr>
+          <w:sz w:val="24"/>
+          <w:szCs w:val="24"/>
+        </w:rPr>
+        <w:t>O</w:t>
+      </w:r>
+    </w:p>
+    <w:p>
+      <w:pPr>
+        <w:pStyle w:val="Geenafstand"/>
+        <w:jc w:val="center"/>
+        <w:rPr>
+          <w:sz w:val="24"/>
+          <w:szCs w:val="24"/>
+        </w:rPr>
+      </w:pPr>
+      <w:r>
+        <w:rPr>
+          <w:sz w:val="24"/>
+          <w:szCs w:val="24"/>
+        </w:rPr>
+        <w:t>(|)</w:t>
+      </w:r>
+    </w:p>
+    <w:p>
+      <w:pPr>
+        <w:pStyle w:val="Geenafstand"/>
+        <w:jc w:val="center"/>
+        <w:rPr>
+          <w:sz w:val="24"/>
+          <w:szCs w:val="24"/>
+        </w:rPr>
+      </w:pPr>
+      <w:r>
+        <w:rPr>
+          <w:sz w:val="24"/>
+          <w:szCs w:val="24"/>
+        </w:rPr>
+        <w:t>/\</w:t>
+      </w:r>
+    </w:p>
+    <w:p>
+      <w:pPr>
+        <w:pStyle w:val="Geenafstand"/>
+        <w:jc w:val="center"/>
+        <w:rPr>
+          <w:sz w:val="24"/>
+          <w:szCs w:val="24"/>
+        </w:rPr>
+      </w:pPr>
+    </w:p>
+    <w:p>
+      <w:pPr>
+        <w:pStyle w:val="Geenafstand"/>
+        <w:jc w:val="center"/>
+        <w:rPr>
+          <w:sz w:val="24"/>
+          <w:szCs w:val="24"/>
+        </w:rPr>
+      </w:pPr>
+      <w:r>
+        <w:rPr>
+          <w:sz w:val="24"/>
+          <w:szCs w:val="24"/>
+        </w:rPr>
+        <w:t>Puber/adolescent/volwassen ^</w:t>
       </w:r>
     </w:p>
     <w:sectPr>
@@ -1380,8 +2069,13 @@
       </w:pBdr>
     </w:pPr>
     <w:r>
-      <w:t>Celine Reijn</w:t>
+      <w:t xml:space="preserve">Celine </w:t>
     </w:r>
+    <w:proofErr w:type="spellStart"/>
+    <w:r>
+      <w:t>Reijn</w:t>
+    </w:r>
+    <w:proofErr w:type="spellEnd"/>
   </w:p>
   <w:p>
     <w:pPr>
@@ -1434,8 +2128,49 @@
         <w:sz w:val="28"/>
         <w:szCs w:val="28"/>
       </w:rPr>
-      <w:t>Verhaal tekstbased adventure Hello You</w:t>
+      <w:t xml:space="preserve">Verhaal </w:t>
     </w:r>
+    <w:proofErr w:type="spellStart"/>
+    <w:r>
+      <w:rPr>
+        <w:sz w:val="28"/>
+        <w:szCs w:val="28"/>
+      </w:rPr>
+      <w:t>tekstbased</w:t>
+    </w:r>
+    <w:proofErr w:type="spellEnd"/>
+    <w:r>
+      <w:rPr>
+        <w:sz w:val="28"/>
+        <w:szCs w:val="28"/>
+      </w:rPr>
+      <w:t xml:space="preserve"> adventure </w:t>
+    </w:r>
+    <w:proofErr w:type="spellStart"/>
+    <w:r>
+      <w:rPr>
+        <w:sz w:val="28"/>
+        <w:szCs w:val="28"/>
+      </w:rPr>
+      <w:t>Hello</w:t>
+    </w:r>
+    <w:proofErr w:type="spellEnd"/>
+    <w:r>
+      <w:rPr>
+        <w:sz w:val="28"/>
+        <w:szCs w:val="28"/>
+      </w:rPr>
+      <w:t xml:space="preserve"> </w:t>
+    </w:r>
+    <w:proofErr w:type="spellStart"/>
+    <w:r>
+      <w:rPr>
+        <w:sz w:val="28"/>
+        <w:szCs w:val="28"/>
+      </w:rPr>
+      <w:t>You</w:t>
+    </w:r>
+    <w:proofErr w:type="spellEnd"/>
   </w:p>
   <w:p>
     <w:pPr>

</xml_diff>